<commit_message>
update pdf and report
</commit_message>
<xml_diff>
--- a/stupkt/lab1/密码学基础-1-AES-结果截图模板.docx
+++ b/stupkt/lab1/密码学基础-1-AES-结果截图模板.docx
@@ -22,7 +22,6 @@
         </w:rPr>
         <w:t>实验</w:t>
       </w:r>
-      <w:proofErr w:type="gramStart"/>
       <w:r>
         <w:rPr>
           <w:rFonts w:ascii="宋体" w:hAnsi="宋体" w:cs="宋体" w:hint="eastAsia"/>
@@ -32,7 +31,6 @@
         </w:rPr>
         <w:t>一</w:t>
       </w:r>
-      <w:proofErr w:type="gramEnd"/>
       <w:r>
         <w:rPr>
           <w:rFonts w:ascii="宋体" w:hAnsi="宋体" w:cs="宋体" w:hint="eastAsia"/>
@@ -186,29 +184,7 @@
           <w:sz w:val="22"/>
           <w:szCs w:val="21"/>
         </w:rPr>
-        <w:t>每组截</w:t>
-      </w:r>
-      <w:proofErr w:type="gramStart"/>
-      <w:r>
-        <w:rPr>
-          <w:rFonts w:hint="eastAsia"/>
-          <w:i/>
-          <w:color w:val="1F497D" w:themeColor="text2"/>
-          <w:sz w:val="22"/>
-          <w:szCs w:val="21"/>
-        </w:rPr>
-        <w:t>图内容</w:t>
-      </w:r>
-      <w:proofErr w:type="gramEnd"/>
-      <w:r>
-        <w:rPr>
-          <w:rFonts w:hint="eastAsia"/>
-          <w:i/>
-          <w:color w:val="1F497D" w:themeColor="text2"/>
-          <w:sz w:val="22"/>
-          <w:szCs w:val="21"/>
-        </w:rPr>
-        <w:t>包括</w:t>
+        <w:t>每组截图内容包括</w:t>
       </w:r>
       <w:r>
         <w:rPr>
@@ -356,7 +332,6 @@
         </w:rPr>
         <w:t>文为</w:t>
       </w:r>
-      <w:proofErr w:type="spellStart"/>
       <w:r>
         <w:rPr>
           <w:rFonts w:hint="eastAsia"/>
@@ -374,17 +349,7 @@
           <w:sz w:val="22"/>
           <w:szCs w:val="21"/>
         </w:rPr>
-        <w:t>atestclass</w:t>
-      </w:r>
-      <w:proofErr w:type="spellEnd"/>
-      <w:r>
-        <w:rPr>
-          <w:i/>
-          <w:color w:val="1F497D" w:themeColor="text2"/>
-          <w:sz w:val="22"/>
-          <w:szCs w:val="21"/>
-        </w:rPr>
-        <w:t>,</w:t>
+        <w:t>atestclass,</w:t>
       </w:r>
       <w:r>
         <w:rPr>
@@ -395,7 +360,6 @@
         </w:rPr>
         <w:t>密钥为</w:t>
       </w:r>
-      <w:proofErr w:type="spellStart"/>
       <w:r>
         <w:rPr>
           <w:rFonts w:hint="eastAsia"/>
@@ -406,7 +370,6 @@
         </w:rPr>
         <w:t>securitysecurity</w:t>
       </w:r>
-      <w:proofErr w:type="spellEnd"/>
     </w:p>
     <w:p>
       <w:pPr>
@@ -932,16 +895,7 @@
           <w:bCs/>
           <w:sz w:val="24"/>
         </w:rPr>
-        <w:t>代码框架</w:t>
-      </w:r>
-      <w:r>
-        <w:rPr>
-          <w:rFonts w:ascii="宋体" w:hAnsi="宋体" w:cs="宋体" w:hint="eastAsia"/>
-          <w:b/>
-          <w:bCs/>
-          <w:sz w:val="24"/>
-        </w:rPr>
-        <w:t>或者实现了C</w:t>
+        <w:t>代码框架或者实现了C</w:t>
       </w:r>
       <w:r>
         <w:rPr>
@@ -971,7 +925,6 @@
         <w:spacing w:before="100" w:beforeAutospacing="1" w:after="100" w:afterAutospacing="1" w:line="400" w:lineRule="exact"/>
         <w:ind w:left="420" w:firstLineChars="0" w:firstLine="0"/>
         <w:rPr>
-          <w:rFonts w:hint="eastAsia"/>
           <w:i/>
           <w:color w:val="1F497D" w:themeColor="text2"/>
           <w:sz w:val="22"/>
@@ -980,7 +933,12 @@
       </w:pPr>
     </w:p>
     <w:sectPr>
-      <w:headerReference w:type="default" r:id="rId7"/>
+      <w:headerReference w:type="even" r:id="rId7"/>
+      <w:headerReference w:type="default" r:id="rId8"/>
+      <w:footerReference w:type="even" r:id="rId9"/>
+      <w:footerReference w:type="default" r:id="rId10"/>
+      <w:headerReference w:type="first" r:id="rId11"/>
+      <w:footerReference w:type="first" r:id="rId12"/>
       <w:pgSz w:w="11906" w:h="16838"/>
       <w:pgMar w:top="1440" w:right="1800" w:bottom="1440" w:left="1800" w:header="851" w:footer="992" w:gutter="0"/>
       <w:cols w:space="425"/>
@@ -1009,6 +967,36 @@
 </w:endnotes>
 </file>
 
+<file path=word/footer1.xml><?xml version="1.0" encoding="utf-8"?>
+<w:ftr xmlns:wpc="http://schemas.microsoft.com/office/word/2010/wordprocessingCanvas" xmlns:cx="http://schemas.microsoft.com/office/drawing/2014/chartex" xmlns:cx1="http://schemas.microsoft.com/office/drawing/2015/9/8/chartex" xmlns:cx2="http://schemas.microsoft.com/office/drawing/2015/10/21/chartex" xmlns:cx3="http://schemas.microsoft.com/office/drawing/2016/5/9/chartex" xmlns:cx4="http://schemas.microsoft.com/office/drawing/2016/5/10/chartex" xmlns:cx5="http://schemas.microsoft.com/office/drawing/2016/5/11/chartex" xmlns:cx6="http://schemas.microsoft.com/office/drawing/2016/5/12/chartex" xmlns:cx7="http://schemas.microsoft.com/office/drawing/2016/5/13/chartex" xmlns:cx8="http://schemas.microsoft.com/office/drawing/2016/5/14/chartex" xmlns:mc="http://schemas.openxmlformats.org/markup-compatibility/2006" xmlns:aink="http://schemas.microsoft.com/office/drawing/2016/ink" xmlns:am3d="http://schemas.microsoft.com/office/drawing/2017/model3d" xmlns:o="urn:schemas-microsoft-com:office:office" xmlns:r="http://schemas.openxmlformats.org/officeDocument/2006/relationships" xmlns:m="http://schemas.openxmlformats.org/officeDocument/2006/math" xmlns:v="urn:schemas-microsoft-com:vml" xmlns:wp14="http://schemas.microsoft.com/office/word/2010/wordprocessingDrawing" xmlns:wp="http://schemas.openxmlformats.org/drawingml/2006/wordprocessingDrawing" xmlns:w10="urn:schemas-microsoft-com:office:word" xmlns:w="http://schemas.openxmlformats.org/wordprocessingml/2006/main" xmlns:w14="http://schemas.microsoft.com/office/word/2010/wordml" xmlns:w15="http://schemas.microsoft.com/office/word/2012/wordml" xmlns:w16cex="http://schemas.microsoft.com/office/word/2018/wordml/cex" xmlns:w16cid="http://schemas.microsoft.com/office/word/2016/wordml/cid" xmlns:w16="http://schemas.microsoft.com/office/word/2018/wordml" xmlns:w16sdtdh="http://schemas.microsoft.com/office/word/2020/wordml/sdtdatahash" xmlns:w16se="http://schemas.microsoft.com/office/word/2015/wordml/symex" xmlns:wpg="http://schemas.microsoft.com/office/word/2010/wordprocessingGroup" xmlns:wpi="http://schemas.microsoft.com/office/word/2010/wordprocessingInk" xmlns:wne="http://schemas.microsoft.com/office/word/2006/wordml" xmlns:wps="http://schemas.microsoft.com/office/word/2010/wordprocessingShape" mc:Ignorable="w14 w15 w16se w16cid w16 w16cex w16sdtdh wp14">
+  <w:p>
+    <w:pPr>
+      <w:pStyle w:val="a5"/>
+    </w:pPr>
+  </w:p>
+</w:ftr>
+</file>
+
+<file path=word/footer2.xml><?xml version="1.0" encoding="utf-8"?>
+<w:ftr xmlns:wpc="http://schemas.microsoft.com/office/word/2010/wordprocessingCanvas" xmlns:cx="http://schemas.microsoft.com/office/drawing/2014/chartex" xmlns:cx1="http://schemas.microsoft.com/office/drawing/2015/9/8/chartex" xmlns:cx2="http://schemas.microsoft.com/office/drawing/2015/10/21/chartex" xmlns:cx3="http://schemas.microsoft.com/office/drawing/2016/5/9/chartex" xmlns:cx4="http://schemas.microsoft.com/office/drawing/2016/5/10/chartex" xmlns:cx5="http://schemas.microsoft.com/office/drawing/2016/5/11/chartex" xmlns:cx6="http://schemas.microsoft.com/office/drawing/2016/5/12/chartex" xmlns:cx7="http://schemas.microsoft.com/office/drawing/2016/5/13/chartex" xmlns:cx8="http://schemas.microsoft.com/office/drawing/2016/5/14/chartex" xmlns:mc="http://schemas.openxmlformats.org/markup-compatibility/2006" xmlns:aink="http://schemas.microsoft.com/office/drawing/2016/ink" xmlns:am3d="http://schemas.microsoft.com/office/drawing/2017/model3d" xmlns:o="urn:schemas-microsoft-com:office:office" xmlns:r="http://schemas.openxmlformats.org/officeDocument/2006/relationships" xmlns:m="http://schemas.openxmlformats.org/officeDocument/2006/math" xmlns:v="urn:schemas-microsoft-com:vml" xmlns:wp14="http://schemas.microsoft.com/office/word/2010/wordprocessingDrawing" xmlns:wp="http://schemas.openxmlformats.org/drawingml/2006/wordprocessingDrawing" xmlns:w10="urn:schemas-microsoft-com:office:word" xmlns:w="http://schemas.openxmlformats.org/wordprocessingml/2006/main" xmlns:w14="http://schemas.microsoft.com/office/word/2010/wordml" xmlns:w15="http://schemas.microsoft.com/office/word/2012/wordml" xmlns:w16cex="http://schemas.microsoft.com/office/word/2018/wordml/cex" xmlns:w16cid="http://schemas.microsoft.com/office/word/2016/wordml/cid" xmlns:w16="http://schemas.microsoft.com/office/word/2018/wordml" xmlns:w16sdtdh="http://schemas.microsoft.com/office/word/2020/wordml/sdtdatahash" xmlns:w16se="http://schemas.microsoft.com/office/word/2015/wordml/symex" xmlns:wpg="http://schemas.microsoft.com/office/word/2010/wordprocessingGroup" xmlns:wpi="http://schemas.microsoft.com/office/word/2010/wordprocessingInk" xmlns:wne="http://schemas.microsoft.com/office/word/2006/wordml" xmlns:wps="http://schemas.microsoft.com/office/word/2010/wordprocessingShape" mc:Ignorable="w14 w15 w16se w16cid w16 w16cex w16sdtdh wp14">
+  <w:p>
+    <w:pPr>
+      <w:pStyle w:val="a5"/>
+    </w:pPr>
+  </w:p>
+</w:ftr>
+</file>
+
+<file path=word/footer3.xml><?xml version="1.0" encoding="utf-8"?>
+<w:ftr xmlns:wpc="http://schemas.microsoft.com/office/word/2010/wordprocessingCanvas" xmlns:cx="http://schemas.microsoft.com/office/drawing/2014/chartex" xmlns:cx1="http://schemas.microsoft.com/office/drawing/2015/9/8/chartex" xmlns:cx2="http://schemas.microsoft.com/office/drawing/2015/10/21/chartex" xmlns:cx3="http://schemas.microsoft.com/office/drawing/2016/5/9/chartex" xmlns:cx4="http://schemas.microsoft.com/office/drawing/2016/5/10/chartex" xmlns:cx5="http://schemas.microsoft.com/office/drawing/2016/5/11/chartex" xmlns:cx6="http://schemas.microsoft.com/office/drawing/2016/5/12/chartex" xmlns:cx7="http://schemas.microsoft.com/office/drawing/2016/5/13/chartex" xmlns:cx8="http://schemas.microsoft.com/office/drawing/2016/5/14/chartex" xmlns:mc="http://schemas.openxmlformats.org/markup-compatibility/2006" xmlns:aink="http://schemas.microsoft.com/office/drawing/2016/ink" xmlns:am3d="http://schemas.microsoft.com/office/drawing/2017/model3d" xmlns:o="urn:schemas-microsoft-com:office:office" xmlns:r="http://schemas.openxmlformats.org/officeDocument/2006/relationships" xmlns:m="http://schemas.openxmlformats.org/officeDocument/2006/math" xmlns:v="urn:schemas-microsoft-com:vml" xmlns:wp14="http://schemas.microsoft.com/office/word/2010/wordprocessingDrawing" xmlns:wp="http://schemas.openxmlformats.org/drawingml/2006/wordprocessingDrawing" xmlns:w10="urn:schemas-microsoft-com:office:word" xmlns:w="http://schemas.openxmlformats.org/wordprocessingml/2006/main" xmlns:w14="http://schemas.microsoft.com/office/word/2010/wordml" xmlns:w15="http://schemas.microsoft.com/office/word/2012/wordml" xmlns:w16cex="http://schemas.microsoft.com/office/word/2018/wordml/cex" xmlns:w16cid="http://schemas.microsoft.com/office/word/2016/wordml/cid" xmlns:w16="http://schemas.microsoft.com/office/word/2018/wordml" xmlns:w16sdtdh="http://schemas.microsoft.com/office/word/2020/wordml/sdtdatahash" xmlns:w16se="http://schemas.microsoft.com/office/word/2015/wordml/symex" xmlns:wpg="http://schemas.microsoft.com/office/word/2010/wordprocessingGroup" xmlns:wpi="http://schemas.microsoft.com/office/word/2010/wordprocessingInk" xmlns:wne="http://schemas.microsoft.com/office/word/2006/wordml" xmlns:wps="http://schemas.microsoft.com/office/word/2010/wordprocessingShape" mc:Ignorable="w14 w15 w16se w16cid w16 w16cex w16sdtdh wp14">
+  <w:p>
+    <w:pPr>
+      <w:pStyle w:val="a5"/>
+    </w:pPr>
+  </w:p>
+</w:ftr>
+</file>
+
 <file path=word/footnotes.xml><?xml version="1.0" encoding="utf-8"?>
 <w:footnotes xmlns:wpc="http://schemas.microsoft.com/office/word/2010/wordprocessingCanvas" xmlns:cx="http://schemas.microsoft.com/office/drawing/2014/chartex" xmlns:cx1="http://schemas.microsoft.com/office/drawing/2015/9/8/chartex" xmlns:cx2="http://schemas.microsoft.com/office/drawing/2015/10/21/chartex" xmlns:cx3="http://schemas.microsoft.com/office/drawing/2016/5/9/chartex" xmlns:cx4="http://schemas.microsoft.com/office/drawing/2016/5/10/chartex" xmlns:cx5="http://schemas.microsoft.com/office/drawing/2016/5/11/chartex" xmlns:cx6="http://schemas.microsoft.com/office/drawing/2016/5/12/chartex" xmlns:cx7="http://schemas.microsoft.com/office/drawing/2016/5/13/chartex" xmlns:cx8="http://schemas.microsoft.com/office/drawing/2016/5/14/chartex" xmlns:mc="http://schemas.openxmlformats.org/markup-compatibility/2006" xmlns:aink="http://schemas.microsoft.com/office/drawing/2016/ink" xmlns:am3d="http://schemas.microsoft.com/office/drawing/2017/model3d" xmlns:o="urn:schemas-microsoft-com:office:office" xmlns:r="http://schemas.openxmlformats.org/officeDocument/2006/relationships" xmlns:m="http://schemas.openxmlformats.org/officeDocument/2006/math" xmlns:v="urn:schemas-microsoft-com:vml" xmlns:wp14="http://schemas.microsoft.com/office/word/2010/wordprocessingDrawing" xmlns:wp="http://schemas.openxmlformats.org/drawingml/2006/wordprocessingDrawing" xmlns:w10="urn:schemas-microsoft-com:office:word" xmlns:w="http://schemas.openxmlformats.org/wordprocessingml/2006/main" xmlns:w14="http://schemas.microsoft.com/office/word/2010/wordml" xmlns:w15="http://schemas.microsoft.com/office/word/2012/wordml" xmlns:w16cex="http://schemas.microsoft.com/office/word/2018/wordml/cex" xmlns:w16cid="http://schemas.microsoft.com/office/word/2016/wordml/cid" xmlns:w16="http://schemas.microsoft.com/office/word/2018/wordml" xmlns:w16sdtdh="http://schemas.microsoft.com/office/word/2020/wordml/sdtdatahash" xmlns:w16se="http://schemas.microsoft.com/office/word/2015/wordml/symex" xmlns:wpg="http://schemas.microsoft.com/office/word/2010/wordprocessingGroup" xmlns:wpi="http://schemas.microsoft.com/office/word/2010/wordprocessingInk" xmlns:wne="http://schemas.microsoft.com/office/word/2006/wordml" xmlns:wps="http://schemas.microsoft.com/office/word/2010/wordprocessingShape" mc:Ignorable="w14 w15 w16se w16cid w16 w16cex w16sdtdh wp14">
   <w:footnote w:type="separator" w:id="-1">
@@ -1029,6 +1017,16 @@
 </file>
 
 <file path=word/header1.xml><?xml version="1.0" encoding="utf-8"?>
+<w:hdr xmlns:wpc="http://schemas.microsoft.com/office/word/2010/wordprocessingCanvas" xmlns:cx="http://schemas.microsoft.com/office/drawing/2014/chartex" xmlns:cx1="http://schemas.microsoft.com/office/drawing/2015/9/8/chartex" xmlns:cx2="http://schemas.microsoft.com/office/drawing/2015/10/21/chartex" xmlns:cx3="http://schemas.microsoft.com/office/drawing/2016/5/9/chartex" xmlns:cx4="http://schemas.microsoft.com/office/drawing/2016/5/10/chartex" xmlns:cx5="http://schemas.microsoft.com/office/drawing/2016/5/11/chartex" xmlns:cx6="http://schemas.microsoft.com/office/drawing/2016/5/12/chartex" xmlns:cx7="http://schemas.microsoft.com/office/drawing/2016/5/13/chartex" xmlns:cx8="http://schemas.microsoft.com/office/drawing/2016/5/14/chartex" xmlns:mc="http://schemas.openxmlformats.org/markup-compatibility/2006" xmlns:aink="http://schemas.microsoft.com/office/drawing/2016/ink" xmlns:am3d="http://schemas.microsoft.com/office/drawing/2017/model3d" xmlns:o="urn:schemas-microsoft-com:office:office" xmlns:r="http://schemas.openxmlformats.org/officeDocument/2006/relationships" xmlns:m="http://schemas.openxmlformats.org/officeDocument/2006/math" xmlns:v="urn:schemas-microsoft-com:vml" xmlns:wp14="http://schemas.microsoft.com/office/word/2010/wordprocessingDrawing" xmlns:wp="http://schemas.openxmlformats.org/drawingml/2006/wordprocessingDrawing" xmlns:w10="urn:schemas-microsoft-com:office:word" xmlns:w="http://schemas.openxmlformats.org/wordprocessingml/2006/main" xmlns:w14="http://schemas.microsoft.com/office/word/2010/wordml" xmlns:w15="http://schemas.microsoft.com/office/word/2012/wordml" xmlns:w16cex="http://schemas.microsoft.com/office/word/2018/wordml/cex" xmlns:w16cid="http://schemas.microsoft.com/office/word/2016/wordml/cid" xmlns:w16="http://schemas.microsoft.com/office/word/2018/wordml" xmlns:w16sdtdh="http://schemas.microsoft.com/office/word/2020/wordml/sdtdatahash" xmlns:w16se="http://schemas.microsoft.com/office/word/2015/wordml/symex" xmlns:wpg="http://schemas.microsoft.com/office/word/2010/wordprocessingGroup" xmlns:wpi="http://schemas.microsoft.com/office/word/2010/wordprocessingInk" xmlns:wne="http://schemas.microsoft.com/office/word/2006/wordml" xmlns:wps="http://schemas.microsoft.com/office/word/2010/wordprocessingShape" mc:Ignorable="w14 w15 w16se w16cid w16 w16cex w16sdtdh wp14">
+  <w:p>
+    <w:pPr>
+      <w:pStyle w:val="a3"/>
+    </w:pPr>
+  </w:p>
+</w:hdr>
+</file>
+
+<file path=word/header2.xml><?xml version="1.0" encoding="utf-8"?>
 <w:hdr xmlns:wpc="http://schemas.microsoft.com/office/word/2010/wordprocessingCanvas" xmlns:cx="http://schemas.microsoft.com/office/drawing/2014/chartex" xmlns:cx1="http://schemas.microsoft.com/office/drawing/2015/9/8/chartex" xmlns:cx2="http://schemas.microsoft.com/office/drawing/2015/10/21/chartex" xmlns:cx3="http://schemas.microsoft.com/office/drawing/2016/5/9/chartex" xmlns:cx4="http://schemas.microsoft.com/office/drawing/2016/5/10/chartex" xmlns:cx5="http://schemas.microsoft.com/office/drawing/2016/5/11/chartex" xmlns:cx6="http://schemas.microsoft.com/office/drawing/2016/5/12/chartex" xmlns:cx7="http://schemas.microsoft.com/office/drawing/2016/5/13/chartex" xmlns:cx8="http://schemas.microsoft.com/office/drawing/2016/5/14/chartex" xmlns:mc="http://schemas.openxmlformats.org/markup-compatibility/2006" xmlns:aink="http://schemas.microsoft.com/office/drawing/2016/ink" xmlns:am3d="http://schemas.microsoft.com/office/drawing/2017/model3d" xmlns:o="urn:schemas-microsoft-com:office:office" xmlns:r="http://schemas.openxmlformats.org/officeDocument/2006/relationships" xmlns:m="http://schemas.openxmlformats.org/officeDocument/2006/math" xmlns:v="urn:schemas-microsoft-com:vml" xmlns:wp14="http://schemas.microsoft.com/office/word/2010/wordprocessingDrawing" xmlns:wp="http://schemas.openxmlformats.org/drawingml/2006/wordprocessingDrawing" xmlns:w10="urn:schemas-microsoft-com:office:word" xmlns:w="http://schemas.openxmlformats.org/wordprocessingml/2006/main" xmlns:w14="http://schemas.microsoft.com/office/word/2010/wordml" xmlns:w15="http://schemas.microsoft.com/office/word/2012/wordml" xmlns:w16cex="http://schemas.microsoft.com/office/word/2018/wordml/cex" xmlns:w16cid="http://schemas.microsoft.com/office/word/2016/wordml/cid" xmlns:w16="http://schemas.microsoft.com/office/word/2018/wordml" xmlns:w16sdtdh="http://schemas.microsoft.com/office/word/2020/wordml/sdtdatahash" xmlns:w16se="http://schemas.microsoft.com/office/word/2015/wordml/symex" xmlns:wpg="http://schemas.microsoft.com/office/word/2010/wordprocessingGroup" xmlns:wpi="http://schemas.microsoft.com/office/word/2010/wordprocessingInk" xmlns:wne="http://schemas.microsoft.com/office/word/2006/wordml" xmlns:wps="http://schemas.microsoft.com/office/word/2010/wordprocessingShape" mc:Ignorable="w14 w15 w16se w16cid w16 w16cex w16sdtdh wp14">
   <w:p>
     <w:pPr>
@@ -1113,11 +1111,21 @@
       <w:t>2</w:t>
     </w:r>
     <w:r>
-      <w:t>2</w:t>
+      <w:t>3</w:t>
     </w:r>
     <w:r>
       <w:t>秋</w:t>
     </w:r>
+  </w:p>
+</w:hdr>
+</file>
+
+<file path=word/header3.xml><?xml version="1.0" encoding="utf-8"?>
+<w:hdr xmlns:wpc="http://schemas.microsoft.com/office/word/2010/wordprocessingCanvas" xmlns:cx="http://schemas.microsoft.com/office/drawing/2014/chartex" xmlns:cx1="http://schemas.microsoft.com/office/drawing/2015/9/8/chartex" xmlns:cx2="http://schemas.microsoft.com/office/drawing/2015/10/21/chartex" xmlns:cx3="http://schemas.microsoft.com/office/drawing/2016/5/9/chartex" xmlns:cx4="http://schemas.microsoft.com/office/drawing/2016/5/10/chartex" xmlns:cx5="http://schemas.microsoft.com/office/drawing/2016/5/11/chartex" xmlns:cx6="http://schemas.microsoft.com/office/drawing/2016/5/12/chartex" xmlns:cx7="http://schemas.microsoft.com/office/drawing/2016/5/13/chartex" xmlns:cx8="http://schemas.microsoft.com/office/drawing/2016/5/14/chartex" xmlns:mc="http://schemas.openxmlformats.org/markup-compatibility/2006" xmlns:aink="http://schemas.microsoft.com/office/drawing/2016/ink" xmlns:am3d="http://schemas.microsoft.com/office/drawing/2017/model3d" xmlns:o="urn:schemas-microsoft-com:office:office" xmlns:r="http://schemas.openxmlformats.org/officeDocument/2006/relationships" xmlns:m="http://schemas.openxmlformats.org/officeDocument/2006/math" xmlns:v="urn:schemas-microsoft-com:vml" xmlns:wp14="http://schemas.microsoft.com/office/word/2010/wordprocessingDrawing" xmlns:wp="http://schemas.openxmlformats.org/drawingml/2006/wordprocessingDrawing" xmlns:w10="urn:schemas-microsoft-com:office:word" xmlns:w="http://schemas.openxmlformats.org/wordprocessingml/2006/main" xmlns:w14="http://schemas.microsoft.com/office/word/2010/wordml" xmlns:w15="http://schemas.microsoft.com/office/word/2012/wordml" xmlns:w16cex="http://schemas.microsoft.com/office/word/2018/wordml/cex" xmlns:w16cid="http://schemas.microsoft.com/office/word/2016/wordml/cid" xmlns:w16="http://schemas.microsoft.com/office/word/2018/wordml" xmlns:w16sdtdh="http://schemas.microsoft.com/office/word/2020/wordml/sdtdatahash" xmlns:w16se="http://schemas.microsoft.com/office/word/2015/wordml/symex" xmlns:wpg="http://schemas.microsoft.com/office/word/2010/wordprocessingGroup" xmlns:wpi="http://schemas.microsoft.com/office/word/2010/wordprocessingInk" xmlns:wne="http://schemas.microsoft.com/office/word/2006/wordml" xmlns:wps="http://schemas.microsoft.com/office/word/2010/wordprocessingShape" mc:Ignorable="w14 w15 w16se w16cid w16 w16cex w16sdtdh wp14">
+  <w:p>
+    <w:pPr>
+      <w:pStyle w:val="a3"/>
+    </w:pPr>
   </w:p>
 </w:hdr>
 </file>

</xml_diff>